<commit_message>
MBANK v0.23.0 - Postman collection - The new endpoints are added to get permission by PermissionID
</commit_message>
<xml_diff>
--- a/metadata_bank_v0.22.1_release_notes.docx
+++ b/metadata_bank_v0.22.1_release_notes.docx
@@ -1083,10 +1083,7 @@
               <w:t>/</w:t>
             </w:r>
             <w:r>
-              <w:t>catalog/</w:t>
-            </w:r>
-            <w:r>
-              <w:t>series</w:t>
+              <w:t>catalog/series</w:t>
             </w:r>
           </w:p>
           <w:p>
@@ -1110,10 +1107,7 @@
               <w:t>/</w:t>
             </w:r>
             <w:r>
-              <w:t>catalog/</w:t>
-            </w:r>
-            <w:r>
-              <w:t>season</w:t>
+              <w:t>catalog/season</w:t>
             </w:r>
           </w:p>
           <w:p>
@@ -1137,10 +1131,7 @@
               <w:t>/</w:t>
             </w:r>
             <w:r>
-              <w:t>catalog/</w:t>
-            </w:r>
-            <w:r>
-              <w:t>episode</w:t>
+              <w:t>catalog/episode</w:t>
             </w:r>
           </w:p>
           <w:p>
@@ -1234,10 +1225,7 @@
               <w:t>/</w:t>
             </w:r>
             <w:r>
-              <w:t>season</w:t>
-            </w:r>
-            <w:r>
-              <w:t>/search</w:t>
+              <w:t>season/search</w:t>
             </w:r>
           </w:p>
           <w:p>
@@ -1331,10 +1319,7 @@
               <w:t>/</w:t>
             </w:r>
             <w:r>
-              <w:t>episode</w:t>
-            </w:r>
-            <w:r>
-              <w:t>/search</w:t>
+              <w:t>episode/search</w:t>
             </w:r>
           </w:p>
           <w:p>
@@ -1472,10 +1457,7 @@
           </w:tcPr>
           <w:p>
             <w:r>
-              <w:t xml:space="preserve">The new field Title120 is added in Series Entity. </w:t>
-            </w:r>
-            <w:r>
-              <w:t xml:space="preserve">The affected endpoints are </w:t>
+              <w:t xml:space="preserve">The new field Title120 is added in Series Entity. The affected endpoints are </w:t>
             </w:r>
           </w:p>
           <w:p>
@@ -2137,8 +2119,6 @@
             <w:r>
               <w:t>AlternateSupplementalID</w:t>
             </w:r>
-            <w:bookmarkStart w:id="1" w:name="_GoBack"/>
-            <w:bookmarkEnd w:id="1"/>
             <w:r>
               <w:t>.</w:t>
             </w:r>
@@ -2202,11 +2182,9 @@
             <w:r>
               <w:t xml:space="preserve"> </w:t>
             </w:r>
-            <w:proofErr w:type="spellStart"/>
-            <w:r>
-              <w:t>documetns</w:t>
-            </w:r>
-            <w:proofErr w:type="spellEnd"/>
+            <w:r>
+              <w:t>documents</w:t>
+            </w:r>
             <w:r>
               <w:t>.</w:t>
             </w:r>
@@ -2456,6 +2434,7 @@
                 <w:b/>
               </w:rPr>
             </w:pPr>
+            <w:bookmarkStart w:id="1" w:name="_GoBack"/>
             <w:r>
               <w:rPr>
                 <w:b/>
@@ -2600,15 +2579,7 @@
             <w:r>
               <w:t xml:space="preserve"> subject and description for Supplemental Series Sell tickets.</w:t>
             </w:r>
-          </w:p>
-          <w:p>
-            <w:pPr>
-              <w:pStyle w:val="ListParagraph"/>
-              <w:numPr>
-                <w:ilvl w:val="0"/>
-                <w:numId w:val="31"/>
-              </w:numPr>
-            </w:pPr>
+            <w:bookmarkEnd w:id="1"/>
           </w:p>
         </w:tc>
         <w:tc>
@@ -6642,7 +6613,7 @@
 </file>
 
 <file path=customXml/itemProps1.xml><?xml version="1.0" encoding="utf-8"?>
-<ds:datastoreItem xmlns:ds="http://schemas.openxmlformats.org/officeDocument/2006/customXml" ds:itemID="{0E4842E3-BE08-4297-8FCD-0EB51728BD4B}">
+<ds:datastoreItem xmlns:ds="http://schemas.openxmlformats.org/officeDocument/2006/customXml" ds:itemID="{84958FE5-3085-4327-A270-19943A63BF54}">
   <ds:schemaRefs>
     <ds:schemaRef ds:uri="http://schemas.openxmlformats.org/officeDocument/2006/bibliography"/>
   </ds:schemaRefs>

</xml_diff>